<commit_message>
update rapport & test
</commit_message>
<xml_diff>
--- a/Docs/rapport.docx
+++ b/Docs/rapport.docx
@@ -330,7 +330,6 @@
               </w:rPr>
               <w:t xml:space="preserve">Théâtre </w:t>
             </w:r>
-            <w:proofErr w:type="spellStart"/>
             <w:r>
               <w:rPr>
                 <w:color w:val="FF0000"/>
@@ -339,7 +338,6 @@
               </w:rPr>
               <w:t>Oxen</w:t>
             </w:r>
-            <w:proofErr w:type="spellEnd"/>
           </w:p>
         </w:tc>
       </w:tr>
@@ -1383,7 +1381,6 @@
       <w:r>
         <w:t>Pour la BDD, nous avons utilisé une technologie embarquée dans les navigateurs appelée « </w:t>
       </w:r>
-      <w:proofErr w:type="spellStart"/>
       <w:r>
         <w:rPr>
           <w:i/>
@@ -1391,7 +1388,6 @@
         </w:rPr>
         <w:t>LocalStorage</w:t>
       </w:r>
-      <w:proofErr w:type="spellEnd"/>
       <w:r>
         <w:t> » ; Une sorte de mini-BDD accessible via JavaScript. Les données y sont stockées sous format JSON. L’avantage de cette technologie est qu’elle est facilement accessible et nécessite aucune installation particulière et le contenu de la BDD est conservé même à la fermeture du navigateur. Hélas, étant une BDD simpliste, elle n’est pas assez fiable car elle est censée être utilisée pour les sessions et donc il est préférable de ne pas sauvegarder dedans des données sensibles.</w:t>
       </w:r>
@@ -1549,15 +1545,7 @@
         </w:rPr>
       </w:pPr>
       <w:r>
-        <w:t xml:space="preserve">Connexion (en tant que : Utilisateur, </w:t>
-      </w:r>
-      <w:proofErr w:type="spellStart"/>
-      <w:r>
-        <w:t>respo</w:t>
-      </w:r>
-      <w:proofErr w:type="spellEnd"/>
-      <w:r>
-        <w:t>, admin)</w:t>
+        <w:t>Connexion (en tant que : Utilisateur, respo, admin)</w:t>
       </w:r>
     </w:p>
     <w:p>
@@ -1573,15 +1561,7 @@
         </w:rPr>
       </w:pPr>
       <w:r>
-        <w:t xml:space="preserve">Consultation des spectacles (en tant que : Utilisateur, </w:t>
-      </w:r>
-      <w:proofErr w:type="spellStart"/>
-      <w:r>
-        <w:t>respo</w:t>
-      </w:r>
-      <w:proofErr w:type="spellEnd"/>
-      <w:r>
-        <w:t>, admin)</w:t>
+        <w:t>Consultation des spectacles (en tant que : Utilisateur, respo, admin)</w:t>
       </w:r>
     </w:p>
     <w:p>
@@ -1597,15 +1577,7 @@
         </w:rPr>
       </w:pPr>
       <w:r>
-        <w:t xml:space="preserve">Consultation des représentations (en tant que : Utilisateur, </w:t>
-      </w:r>
-      <w:proofErr w:type="spellStart"/>
-      <w:r>
-        <w:t>respo</w:t>
-      </w:r>
-      <w:proofErr w:type="spellEnd"/>
-      <w:r>
-        <w:t>, admin)</w:t>
+        <w:t>Consultation des représentations (en tant que : Utilisateur, respo, admin)</w:t>
       </w:r>
     </w:p>
     <w:p>
@@ -1621,15 +1593,7 @@
         </w:rPr>
       </w:pPr>
       <w:r>
-        <w:t xml:space="preserve">Ajouter un spectacle (en tant que : </w:t>
-      </w:r>
-      <w:proofErr w:type="spellStart"/>
-      <w:r>
-        <w:t>respo</w:t>
-      </w:r>
-      <w:proofErr w:type="spellEnd"/>
-      <w:r>
-        <w:t>, admin)</w:t>
+        <w:t>Ajouter un spectacle (en tant que : respo, admin)</w:t>
       </w:r>
     </w:p>
     <w:p>
@@ -1645,15 +1609,7 @@
         </w:rPr>
       </w:pPr>
       <w:r>
-        <w:t xml:space="preserve">Supprimer un spectacle (en tant que : </w:t>
-      </w:r>
-      <w:proofErr w:type="spellStart"/>
-      <w:r>
-        <w:t>respo</w:t>
-      </w:r>
-      <w:proofErr w:type="spellEnd"/>
-      <w:r>
-        <w:t>, admin)</w:t>
+        <w:t>Supprimer un spectacle (en tant que : respo, admin)</w:t>
       </w:r>
     </w:p>
     <w:p>
@@ -1669,15 +1625,7 @@
         </w:rPr>
       </w:pPr>
       <w:r>
-        <w:t xml:space="preserve">Ajouter une programmation (en tant que : </w:t>
-      </w:r>
-      <w:proofErr w:type="spellStart"/>
-      <w:r>
-        <w:t>respo</w:t>
-      </w:r>
-      <w:proofErr w:type="spellEnd"/>
-      <w:r>
-        <w:t>)</w:t>
+        <w:t>Ajouter une programmation (en tant que : respo)</w:t>
       </w:r>
     </w:p>
     <w:p>
@@ -1693,15 +1641,7 @@
         </w:rPr>
       </w:pPr>
       <w:r>
-        <w:t xml:space="preserve">Supprimer une programmation (en tant que : </w:t>
-      </w:r>
-      <w:proofErr w:type="spellStart"/>
-      <w:r>
-        <w:t>respo</w:t>
-      </w:r>
-      <w:proofErr w:type="spellEnd"/>
-      <w:r>
-        <w:t>)</w:t>
+        <w:t>Supprimer une programmation (en tant que : respo)</w:t>
       </w:r>
     </w:p>
     <w:p>
@@ -1759,7 +1699,6 @@
       <w:r>
         <w:t>esponsable de programmation, veuillez rentrer comme nom d’utilisateur « </w:t>
       </w:r>
-      <w:proofErr w:type="spellStart"/>
       <w:r>
         <w:rPr>
           <w:b/>
@@ -1767,11 +1706,9 @@
         </w:rPr>
         <w:t>respo</w:t>
       </w:r>
-      <w:proofErr w:type="spellEnd"/>
       <w:r>
         <w:t> » et comme mot de passe « </w:t>
       </w:r>
-      <w:proofErr w:type="spellStart"/>
       <w:r>
         <w:rPr>
           <w:b/>
@@ -1779,7 +1716,6 @@
         </w:rPr>
         <w:t>THEresponsable</w:t>
       </w:r>
-      <w:proofErr w:type="spellEnd"/>
       <w:r>
         <w:t xml:space="preserve"> ». </w:t>
       </w:r>
@@ -1832,38 +1768,16 @@
         <w:jc w:val="both"/>
       </w:pPr>
       <w:r>
-        <w:t xml:space="preserve">Vous, responsable de programmation, </w:t>
-      </w:r>
-      <w:proofErr w:type="spellStart"/>
-      <w:r>
-        <w:t>pouvez vous</w:t>
-      </w:r>
-      <w:proofErr w:type="spellEnd"/>
-      <w:r>
-        <w:t xml:space="preserve"> connecter et arriver sur une page d’accueil permettant de programmer des spectacles, des représentations, voir la liste des clients.</w:t>
-      </w:r>
-      <w:r>
-        <w:t xml:space="preserve"> Vous avez à votre disposition des boutons permettant d’ajouter ou supprimer un spectacle ; Pour sauvegarder l’ajout, veuillez sélectionner (en cochant) le spectacle à enregistrer. Pour les représentations, veuillez rentrer le spectacle concerné, la date est dans le format « JJ/MM/</w:t>
-      </w:r>
-      <w:proofErr w:type="gramStart"/>
-      <w:r>
-        <w:t>AAAA </w:t>
-      </w:r>
-      <w:r>
-        <w:t xml:space="preserve"> HH</w:t>
-      </w:r>
-      <w:proofErr w:type="gramEnd"/>
-      <w:r>
-        <w:t> :mm</w:t>
-      </w:r>
-      <w:r>
-        <w:t xml:space="preserve">» </w:t>
-      </w:r>
-      <w:r>
-        <w:t xml:space="preserve">(si ça bug JJ/MM/AAA seulement) </w:t>
-      </w:r>
-      <w:r>
-        <w:t xml:space="preserve">et la durée est en minutes (un entier). </w:t>
+        <w:t>Vous, responsable de programmation, pouvez vous connecter et arriver sur une page d’accueil permettant de programmer des spectacles, des représentations, voir la liste des clients.</w:t>
+      </w:r>
+      <w:r>
+        <w:t xml:space="preserve"> Vous avez à votre disposition des boutons permettant d’ajouter ou supprimer un spectacle ; Pour sauvegarder l’ajout, veuillez sélectionner (en cochant) le spectacle à enregistrer. Pour les représentations, veuillez rentrer le spectacle concerné, la date est dans le format « JJ/MM/AAAA </w:t>
+      </w:r>
+      <w:r>
+        <w:t xml:space="preserve"> HH:mm</w:t>
+      </w:r>
+      <w:r>
+        <w:t xml:space="preserve">» et la durée est en minutes (un entier). </w:t>
       </w:r>
     </w:p>
     <w:p>
@@ -1878,15 +1792,7 @@
         <w:jc w:val="both"/>
       </w:pPr>
       <w:r>
-        <w:t xml:space="preserve">Vous, client, </w:t>
-      </w:r>
-      <w:proofErr w:type="spellStart"/>
-      <w:r>
-        <w:t>pouvez vous</w:t>
-      </w:r>
-      <w:proofErr w:type="spellEnd"/>
-      <w:r>
-        <w:t xml:space="preserve"> connecter et consulter les spectacles et représentations disponibles.</w:t>
+        <w:t>Vous, client, pouvez vous connecter et consulter les spectacles et représentations disponibles.</w:t>
       </w:r>
       <w:bookmarkEnd w:id="1"/>
     </w:p>

</xml_diff>